<commit_message>
Added R script for data analyses and Mathematica notebook for generating the figures
</commit_message>
<xml_diff>
--- a/General information.docx
+++ b/General information.docx
@@ -192,7 +192,7 @@
               <w:rPr>
                 <w:rFonts w:ascii="Times New Roman" w:hAnsi="Times New Roman" w:cs="Times New Roman"/>
               </w:rPr>
-              <w:t>Sin</w:t>
+              <w:t>S</w:t>
             </w:r>
           </w:p>
         </w:tc>
@@ -241,7 +241,7 @@
               <w:rPr>
                 <w:rFonts w:ascii="Times New Roman" w:hAnsi="Times New Roman" w:cs="Times New Roman"/>
               </w:rPr>
-              <w:t>Bug</w:t>
+              <w:t>B</w:t>
             </w:r>
           </w:p>
         </w:tc>
@@ -290,7 +290,7 @@
               <w:rPr>
                 <w:rFonts w:ascii="Times New Roman" w:hAnsi="Times New Roman" w:cs="Times New Roman"/>
               </w:rPr>
-              <w:t>Pap</w:t>
+              <w:t>P</w:t>
             </w:r>
           </w:p>
         </w:tc>
@@ -339,7 +339,7 @@
               <w:rPr>
                 <w:rFonts w:ascii="Times New Roman" w:hAnsi="Times New Roman" w:cs="Times New Roman"/>
               </w:rPr>
-              <w:t>Cen</w:t>
+              <w:t>C</w:t>
             </w:r>
           </w:p>
         </w:tc>
@@ -388,7 +388,7 @@
               <w:rPr>
                 <w:rFonts w:ascii="Times New Roman" w:hAnsi="Times New Roman" w:cs="Times New Roman"/>
               </w:rPr>
-              <w:t>Nig</w:t>
+              <w:t>N</w:t>
             </w:r>
           </w:p>
         </w:tc>
@@ -588,6 +588,7 @@
         <w:t>“</w:t>
       </w:r>
       <w:proofErr w:type="spellStart"/>
+      <w:proofErr w:type="gramStart"/>
       <w:r>
         <w:rPr>
           <w:rFonts w:ascii="Times New Roman" w:hAnsi="Times New Roman" w:cs="Times New Roman"/>
@@ -608,6 +609,7 @@
         <w:t>”_</w:t>
       </w:r>
       <w:proofErr w:type="spellStart"/>
+      <w:proofErr w:type="gramEnd"/>
       <w:r>
         <w:rPr>
           <w:rFonts w:ascii="Times New Roman" w:hAnsi="Times New Roman" w:cs="Times New Roman"/>
@@ -665,7 +667,7 @@
           <w:szCs w:val="22"/>
           <w:lang w:val="en-US"/>
         </w:rPr>
-        <w:t>” = “Sin”, “Bug”, etc.)</w:t>
+        <w:t>” = “S”, “B”, etc.)</w:t>
       </w:r>
     </w:p>
     <w:p>
@@ -744,7 +746,7 @@
           <w:szCs w:val="22"/>
           <w:lang w:val="en-US"/>
         </w:rPr>
-        <w:t>” = “Sin”, “Bug”, etc.)</w:t>
+        <w:t>” = “S”, “B”, etc.)</w:t>
       </w:r>
     </w:p>
     <w:p>
@@ -767,7 +769,6 @@
         <w:t>“</w:t>
       </w:r>
       <w:proofErr w:type="spellStart"/>
-      <w:proofErr w:type="gramStart"/>
       <w:r>
         <w:rPr>
           <w:rFonts w:ascii="Times New Roman" w:hAnsi="Times New Roman" w:cs="Times New Roman"/>
@@ -785,17 +786,7 @@
           <w:szCs w:val="22"/>
           <w:lang w:val="en-US"/>
         </w:rPr>
-        <w:t>”_</w:t>
-      </w:r>
-      <w:proofErr w:type="gramEnd"/>
-      <w:r>
-        <w:rPr>
-          <w:rFonts w:ascii="Times New Roman" w:hAnsi="Times New Roman" w:cs="Times New Roman"/>
-          <w:sz w:val="22"/>
-          <w:szCs w:val="22"/>
-          <w:lang w:val="en-US"/>
-        </w:rPr>
-        <w:t xml:space="preserve">predict: </w:t>
+        <w:t xml:space="preserve">”_predict: </w:t>
       </w:r>
       <w:r>
         <w:rPr>
@@ -941,16 +932,16 @@
           <w:szCs w:val="22"/>
           <w:lang w:val="en-US"/>
         </w:rPr>
-        <w:t>” = “Sin”,</w:t>
-      </w:r>
-      <w:r>
-        <w:rPr>
-          <w:rFonts w:ascii="Times New Roman" w:hAnsi="Times New Roman" w:cs="Times New Roman"/>
-          <w:sz w:val="22"/>
-          <w:szCs w:val="22"/>
-          <w:lang w:val="en-US"/>
-        </w:rPr>
-        <w:t xml:space="preserve"> “Bug”, etc.)</w:t>
+        <w:t>” = “S”,</w:t>
+      </w:r>
+      <w:r>
+        <w:rPr>
+          <w:rFonts w:ascii="Times New Roman" w:hAnsi="Times New Roman" w:cs="Times New Roman"/>
+          <w:sz w:val="22"/>
+          <w:szCs w:val="22"/>
+          <w:lang w:val="en-US"/>
+        </w:rPr>
+        <w:t xml:space="preserve"> “B”, etc.)</w:t>
       </w:r>
     </w:p>
     <w:p>

</xml_diff>